<commit_message>
guide install was updated
</commit_message>
<xml_diff>
--- a/Instrucciones.docx
+++ b/Instrucciones.docx
@@ -5,10 +5,18 @@
     <w:p>
       <w:pPr>
         <w:spacing w:after="0" w:line="240" w:lineRule="auto"/>
-        <w:rPr>
-          <w:rFonts w:ascii="Tahoma" w:eastAsia="Times New Roman" w:hAnsi="Tahoma" w:cs="Tahoma"/>
-          <w:sz w:val="24"/>
-          <w:szCs w:val="24"/>
+        <w:ind w:firstLine="709"/>
+        <w:jc w:val="both"/>
+        <w:rPr>
+          <w:rFonts w:ascii="Tahoma" w:eastAsia="Times New Roman" w:hAnsi="Tahoma" w:cs="Tahoma"/>
+          <w:b/>
+          <w:bCs/>
+          <w:caps/>
+          <w:color w:val="000000"/>
+          <w:sz w:val="32"/>
+          <w:szCs w:val="32"/>
+          <w:u w:val="single"/>
+          <w:shd w:val="clear" w:color="auto" w:fill="FFFFFF"/>
           <w:lang w:eastAsia="es-MX"/>
         </w:rPr>
       </w:pPr>
@@ -20,8 +28,8 @@
             <w:bCs/>
             <w:caps/>
             <w:color w:val="000000"/>
-            <w:sz w:val="27"/>
-            <w:szCs w:val="27"/>
+            <w:sz w:val="32"/>
+            <w:szCs w:val="32"/>
             <w:u w:val="single"/>
             <w:shd w:val="clear" w:color="auto" w:fill="FFFFFF"/>
             <w:lang w:eastAsia="es-MX"/>
@@ -33,17 +41,290 @@
     <w:p>
       <w:pPr>
         <w:spacing w:after="0" w:line="240" w:lineRule="auto"/>
-        <w:rPr>
-          <w:rFonts w:ascii="Tahoma" w:eastAsia="Times New Roman" w:hAnsi="Tahoma" w:cs="Tahoma"/>
-          <w:sz w:val="24"/>
-          <w:szCs w:val="24"/>
-          <w:lang w:eastAsia="es-MX"/>
-        </w:rPr>
-      </w:pPr>
-    </w:p>
-    <w:p>
-      <w:pPr>
-        <w:spacing w:after="0" w:line="240" w:lineRule="auto"/>
+        <w:ind w:firstLine="709"/>
+        <w:jc w:val="both"/>
+        <w:rPr>
+          <w:rFonts w:ascii="Tahoma" w:eastAsia="Times New Roman" w:hAnsi="Tahoma" w:cs="Tahoma"/>
+          <w:b/>
+          <w:bCs/>
+          <w:caps/>
+          <w:color w:val="000000"/>
+          <w:sz w:val="27"/>
+          <w:szCs w:val="27"/>
+          <w:u w:val="single"/>
+          <w:shd w:val="clear" w:color="auto" w:fill="FFFFFF"/>
+          <w:lang w:eastAsia="es-MX"/>
+        </w:rPr>
+      </w:pPr>
+    </w:p>
+    <w:p>
+      <w:pPr>
+        <w:spacing w:after="0" w:line="240" w:lineRule="auto"/>
+        <w:ind w:firstLine="709"/>
+        <w:jc w:val="both"/>
+        <w:rPr>
+          <w:rFonts w:ascii="Tahoma" w:eastAsia="Times New Roman" w:hAnsi="Tahoma" w:cs="Tahoma"/>
+          <w:sz w:val="24"/>
+          <w:szCs w:val="24"/>
+          <w:lang w:eastAsia="es-MX"/>
+        </w:rPr>
+      </w:pPr>
+      <w:r>
+        <w:rPr>
+          <w:rFonts w:ascii="Tahoma" w:eastAsia="Times New Roman" w:hAnsi="Tahoma" w:cs="Tahoma"/>
+          <w:sz w:val="24"/>
+          <w:szCs w:val="24"/>
+          <w:lang w:eastAsia="es-MX"/>
+        </w:rPr>
+        <w:t xml:space="preserve">La aplicación se realizó con Node Js como back end, se generó desde cero y se utilizaron frameworks tales como Morgan (para ver las peticiones del servidor), Express (para hacer las peticiones http) y promisse-mysql(para realizar promesas de tipo mysql). Se utilizó esta herramienta en primera instancia, porque así fue recomendada por parte del evaluador y en segunda, ya en términos reales, porque no </w:t>
+      </w:r>
+      <w:r>
+        <w:rPr>
+          <w:rFonts w:ascii="Tahoma" w:eastAsia="Times New Roman" w:hAnsi="Tahoma" w:cs="Tahoma"/>
+          <w:sz w:val="24"/>
+          <w:szCs w:val="24"/>
+          <w:lang w:eastAsia="es-MX"/>
+        </w:rPr>
+        <w:t>requiere</w:t>
+      </w:r>
+      <w:r>
+        <w:rPr>
+          <w:rFonts w:ascii="Tahoma" w:eastAsia="Times New Roman" w:hAnsi="Tahoma" w:cs="Tahoma"/>
+          <w:sz w:val="24"/>
+          <w:szCs w:val="24"/>
+          <w:lang w:eastAsia="es-MX"/>
+        </w:rPr>
+        <w:t xml:space="preserve"> de mayores costos de implementación, tal es el caso, si se hubiera desarrollado en .Net que es la especialidad del desarrollador.</w:t>
+      </w:r>
+    </w:p>
+    <w:p>
+      <w:pPr>
+        <w:spacing w:after="0" w:line="240" w:lineRule="auto"/>
+        <w:ind w:firstLine="709"/>
+        <w:jc w:val="both"/>
+        <w:rPr>
+          <w:rFonts w:ascii="Tahoma" w:eastAsia="Times New Roman" w:hAnsi="Tahoma" w:cs="Tahoma"/>
+          <w:sz w:val="24"/>
+          <w:szCs w:val="24"/>
+          <w:lang w:eastAsia="es-MX"/>
+        </w:rPr>
+      </w:pPr>
+    </w:p>
+    <w:p>
+      <w:pPr>
+        <w:spacing w:after="0" w:line="240" w:lineRule="auto"/>
+        <w:ind w:firstLine="709"/>
+        <w:jc w:val="both"/>
+        <w:rPr>
+          <w:rFonts w:ascii="Tahoma" w:eastAsia="Times New Roman" w:hAnsi="Tahoma" w:cs="Tahoma"/>
+          <w:sz w:val="24"/>
+          <w:szCs w:val="24"/>
+          <w:lang w:eastAsia="es-MX"/>
+        </w:rPr>
+      </w:pPr>
+      <w:r>
+        <w:rPr>
+          <w:rFonts w:ascii="Tahoma" w:eastAsia="Times New Roman" w:hAnsi="Tahoma" w:cs="Tahoma"/>
+          <w:sz w:val="24"/>
+          <w:szCs w:val="24"/>
+          <w:lang w:eastAsia="es-MX"/>
+        </w:rPr>
+        <w:t xml:space="preserve">Se utilizó como gestor de base de datos MySql, ya que es una herramienta muy poderosa y es gratuita, lo cual no generaría costos, además es mucho </w:t>
+      </w:r>
+      <w:r>
+        <w:rPr>
+          <w:rFonts w:ascii="Tahoma" w:eastAsia="Times New Roman" w:hAnsi="Tahoma" w:cs="Tahoma"/>
+          <w:sz w:val="24"/>
+          <w:szCs w:val="24"/>
+          <w:lang w:eastAsia="es-MX"/>
+        </w:rPr>
+        <w:t>más</w:t>
+      </w:r>
+      <w:r>
+        <w:rPr>
+          <w:rFonts w:ascii="Tahoma" w:eastAsia="Times New Roman" w:hAnsi="Tahoma" w:cs="Tahoma"/>
+          <w:sz w:val="24"/>
+          <w:szCs w:val="24"/>
+          <w:lang w:eastAsia="es-MX"/>
+        </w:rPr>
+        <w:t xml:space="preserve"> fácil encontrar información de la comunicación entre NodeJS y MySql. </w:t>
+      </w:r>
+    </w:p>
+    <w:p>
+      <w:pPr>
+        <w:spacing w:after="0" w:line="240" w:lineRule="auto"/>
+        <w:ind w:firstLine="709"/>
+        <w:jc w:val="both"/>
+        <w:rPr>
+          <w:rFonts w:ascii="Tahoma" w:eastAsia="Times New Roman" w:hAnsi="Tahoma" w:cs="Tahoma"/>
+          <w:sz w:val="24"/>
+          <w:szCs w:val="24"/>
+          <w:lang w:eastAsia="es-MX"/>
+        </w:rPr>
+      </w:pPr>
+    </w:p>
+    <w:p>
+      <w:pPr>
+        <w:spacing w:after="0" w:line="240" w:lineRule="auto"/>
+        <w:ind w:firstLine="709"/>
+        <w:jc w:val="both"/>
+        <w:rPr>
+          <w:rFonts w:ascii="Tahoma" w:eastAsia="Times New Roman" w:hAnsi="Tahoma" w:cs="Tahoma"/>
+          <w:sz w:val="24"/>
+          <w:szCs w:val="24"/>
+          <w:lang w:eastAsia="es-MX"/>
+        </w:rPr>
+      </w:pPr>
+      <w:r>
+        <w:rPr>
+          <w:rFonts w:ascii="Tahoma" w:eastAsia="Times New Roman" w:hAnsi="Tahoma" w:cs="Tahoma"/>
+          <w:sz w:val="24"/>
+          <w:szCs w:val="24"/>
+          <w:lang w:eastAsia="es-MX"/>
+        </w:rPr>
+        <w:t>Habría</w:t>
+      </w:r>
+      <w:r>
+        <w:rPr>
+          <w:rFonts w:ascii="Tahoma" w:eastAsia="Times New Roman" w:hAnsi="Tahoma" w:cs="Tahoma"/>
+          <w:sz w:val="24"/>
+          <w:szCs w:val="24"/>
+          <w:lang w:eastAsia="es-MX"/>
+        </w:rPr>
+        <w:t xml:space="preserve"> sido posible utilizar SqlServer Express, pero la instalación es mucho </w:t>
+      </w:r>
+      <w:r>
+        <w:rPr>
+          <w:rFonts w:ascii="Tahoma" w:eastAsia="Times New Roman" w:hAnsi="Tahoma" w:cs="Tahoma"/>
+          <w:sz w:val="24"/>
+          <w:szCs w:val="24"/>
+          <w:lang w:eastAsia="es-MX"/>
+        </w:rPr>
+        <w:t>más</w:t>
+      </w:r>
+      <w:r>
+        <w:rPr>
+          <w:rFonts w:ascii="Tahoma" w:eastAsia="Times New Roman" w:hAnsi="Tahoma" w:cs="Tahoma"/>
+          <w:sz w:val="24"/>
+          <w:szCs w:val="24"/>
+          <w:lang w:eastAsia="es-MX"/>
+        </w:rPr>
+        <w:t xml:space="preserve"> tardada y se disponía de poco tiempo para realizar la prueba.</w:t>
+      </w:r>
+    </w:p>
+    <w:p>
+      <w:pPr>
+        <w:spacing w:after="0" w:line="240" w:lineRule="auto"/>
+        <w:ind w:firstLine="709"/>
+        <w:jc w:val="both"/>
+        <w:rPr>
+          <w:rFonts w:ascii="Tahoma" w:eastAsia="Times New Roman" w:hAnsi="Tahoma" w:cs="Tahoma"/>
+          <w:sz w:val="24"/>
+          <w:szCs w:val="24"/>
+          <w:lang w:eastAsia="es-MX"/>
+        </w:rPr>
+      </w:pPr>
+    </w:p>
+    <w:p>
+      <w:pPr>
+        <w:spacing w:after="0" w:line="240" w:lineRule="auto"/>
+        <w:ind w:firstLine="709"/>
+        <w:jc w:val="both"/>
+        <w:rPr>
+          <w:rFonts w:ascii="Tahoma" w:eastAsia="Times New Roman" w:hAnsi="Tahoma" w:cs="Tahoma"/>
+          <w:sz w:val="24"/>
+          <w:szCs w:val="24"/>
+          <w:lang w:eastAsia="es-MX"/>
+        </w:rPr>
+      </w:pPr>
+    </w:p>
+    <w:p>
+      <w:pPr>
+        <w:spacing w:after="0" w:line="240" w:lineRule="auto"/>
+        <w:ind w:firstLine="709"/>
+        <w:jc w:val="both"/>
+        <w:rPr>
+          <w:rFonts w:ascii="Tahoma" w:eastAsia="Times New Roman" w:hAnsi="Tahoma" w:cs="Tahoma"/>
+          <w:sz w:val="24"/>
+          <w:szCs w:val="24"/>
+          <w:lang w:eastAsia="es-MX"/>
+        </w:rPr>
+      </w:pPr>
+      <w:r>
+        <w:rPr>
+          <w:rFonts w:ascii="Tahoma" w:eastAsia="Times New Roman" w:hAnsi="Tahoma" w:cs="Tahoma"/>
+          <w:sz w:val="24"/>
+          <w:szCs w:val="24"/>
+          <w:lang w:eastAsia="es-MX"/>
+        </w:rPr>
+        <w:t xml:space="preserve">Se utilizó AngularJS, como front end, ya que era la opción que es </w:t>
+      </w:r>
+      <w:r>
+        <w:rPr>
+          <w:rFonts w:ascii="Tahoma" w:eastAsia="Times New Roman" w:hAnsi="Tahoma" w:cs="Tahoma"/>
+          <w:sz w:val="24"/>
+          <w:szCs w:val="24"/>
+          <w:lang w:eastAsia="es-MX"/>
+        </w:rPr>
+        <w:t>más</w:t>
+      </w:r>
+      <w:r>
+        <w:rPr>
+          <w:rFonts w:ascii="Tahoma" w:eastAsia="Times New Roman" w:hAnsi="Tahoma" w:cs="Tahoma"/>
+          <w:sz w:val="24"/>
+          <w:szCs w:val="24"/>
+          <w:lang w:eastAsia="es-MX"/>
+        </w:rPr>
+        <w:t xml:space="preserve"> popular y cuenta con </w:t>
+      </w:r>
+      <w:r>
+        <w:rPr>
+          <w:rFonts w:ascii="Tahoma" w:eastAsia="Times New Roman" w:hAnsi="Tahoma" w:cs="Tahoma"/>
+          <w:sz w:val="24"/>
+          <w:szCs w:val="24"/>
+          <w:lang w:eastAsia="es-MX"/>
+        </w:rPr>
+        <w:t>más</w:t>
+      </w:r>
+      <w:r>
+        <w:rPr>
+          <w:rFonts w:ascii="Tahoma" w:eastAsia="Times New Roman" w:hAnsi="Tahoma" w:cs="Tahoma"/>
+          <w:sz w:val="24"/>
+          <w:szCs w:val="24"/>
+          <w:lang w:eastAsia="es-MX"/>
+        </w:rPr>
+        <w:t xml:space="preserve"> documentación </w:t>
+      </w:r>
+      <w:r>
+        <w:rPr>
+          <w:rFonts w:ascii="Tahoma" w:eastAsia="Times New Roman" w:hAnsi="Tahoma" w:cs="Tahoma"/>
+          <w:sz w:val="24"/>
+          <w:szCs w:val="24"/>
+          <w:lang w:eastAsia="es-MX"/>
+        </w:rPr>
+        <w:t>de ayuda. Además de que el desarrollador cuenta con más experiencia con ésta herramienta, lo que le permitió terminarla en el tiempo establecido, de haber recurrido a cualquiera de las otras dos opciones, no hubiera sido capaz de terminar la aplicación en el tiempo establecido.</w:t>
+      </w:r>
+      <w:bookmarkStart w:id="0" w:name="_GoBack"/>
+      <w:bookmarkEnd w:id="0"/>
+    </w:p>
+    <w:p>
+      <w:pPr>
+        <w:spacing w:after="0" w:line="240" w:lineRule="auto"/>
+        <w:ind w:firstLine="709"/>
+        <w:jc w:val="both"/>
+        <w:rPr>
+          <w:rFonts w:ascii="Tahoma" w:eastAsia="Times New Roman" w:hAnsi="Tahoma" w:cs="Tahoma"/>
+          <w:sz w:val="24"/>
+          <w:szCs w:val="24"/>
+          <w:lang w:eastAsia="es-MX"/>
+        </w:rPr>
+      </w:pPr>
+    </w:p>
+    <w:p>
+      <w:pPr>
+        <w:spacing w:after="0" w:line="240" w:lineRule="auto"/>
+        <w:ind w:firstLine="709"/>
+        <w:jc w:val="both"/>
         <w:rPr>
           <w:rFonts w:ascii="Tahoma" w:eastAsia="Times New Roman" w:hAnsi="Tahoma" w:cs="Tahoma"/>
           <w:b/>
@@ -76,17 +357,21 @@
     <w:p>
       <w:pPr>
         <w:spacing w:after="0" w:line="240" w:lineRule="auto"/>
-        <w:rPr>
-          <w:rFonts w:ascii="Tahoma" w:eastAsia="Times New Roman" w:hAnsi="Tahoma" w:cs="Tahoma"/>
-          <w:sz w:val="24"/>
-          <w:szCs w:val="24"/>
-          <w:lang w:eastAsia="es-MX"/>
-        </w:rPr>
-      </w:pPr>
-    </w:p>
-    <w:p>
-      <w:pPr>
-        <w:spacing w:after="0" w:line="240" w:lineRule="auto"/>
+        <w:ind w:firstLine="709"/>
+        <w:jc w:val="both"/>
+        <w:rPr>
+          <w:rFonts w:ascii="Tahoma" w:eastAsia="Times New Roman" w:hAnsi="Tahoma" w:cs="Tahoma"/>
+          <w:sz w:val="24"/>
+          <w:szCs w:val="24"/>
+          <w:lang w:eastAsia="es-MX"/>
+        </w:rPr>
+      </w:pPr>
+    </w:p>
+    <w:p>
+      <w:pPr>
+        <w:spacing w:after="0" w:line="240" w:lineRule="auto"/>
+        <w:ind w:firstLine="709"/>
+        <w:jc w:val="both"/>
         <w:rPr>
           <w:rFonts w:ascii="Tahoma" w:eastAsia="Times New Roman" w:hAnsi="Tahoma" w:cs="Tahoma"/>
           <w:sz w:val="24"/>
@@ -107,6 +392,8 @@
     <w:p>
       <w:pPr>
         <w:spacing w:after="0" w:line="240" w:lineRule="auto"/>
+        <w:ind w:firstLine="709"/>
+        <w:jc w:val="both"/>
         <w:rPr>
           <w:rFonts w:ascii="Tahoma" w:eastAsia="Times New Roman" w:hAnsi="Tahoma" w:cs="Tahoma"/>
           <w:sz w:val="24"/>
@@ -123,6 +410,8 @@
           <w:numId w:val="2"/>
         </w:numPr>
         <w:spacing w:after="0" w:line="240" w:lineRule="auto"/>
+        <w:ind w:firstLine="709"/>
+        <w:jc w:val="both"/>
         <w:rPr>
           <w:rFonts w:ascii="Tahoma" w:eastAsia="Times New Roman" w:hAnsi="Tahoma" w:cs="Tahoma"/>
           <w:sz w:val="24"/>
@@ -167,6 +456,8 @@
           <w:numId w:val="2"/>
         </w:numPr>
         <w:spacing w:after="0" w:line="240" w:lineRule="auto"/>
+        <w:ind w:firstLine="709"/>
+        <w:jc w:val="both"/>
         <w:rPr>
           <w:rFonts w:ascii="Tahoma" w:eastAsia="Times New Roman" w:hAnsi="Tahoma" w:cs="Tahoma"/>
           <w:sz w:val="24"/>
@@ -266,6 +557,8 @@
           <w:numId w:val="2"/>
         </w:numPr>
         <w:spacing w:after="0" w:line="240" w:lineRule="auto"/>
+        <w:ind w:firstLine="709"/>
+        <w:jc w:val="both"/>
         <w:rPr>
           <w:rFonts w:ascii="Tahoma" w:eastAsia="Times New Roman" w:hAnsi="Tahoma" w:cs="Tahoma"/>
           <w:sz w:val="24"/>
@@ -347,6 +640,8 @@
           <w:numId w:val="2"/>
         </w:numPr>
         <w:spacing w:after="0" w:line="240" w:lineRule="auto"/>
+        <w:ind w:firstLine="709"/>
+        <w:jc w:val="both"/>
         <w:rPr>
           <w:rFonts w:ascii="Tahoma" w:eastAsia="Times New Roman" w:hAnsi="Tahoma" w:cs="Tahoma"/>
           <w:sz w:val="24"/>
@@ -386,17 +681,21 @@
     <w:p>
       <w:pPr>
         <w:spacing w:after="0" w:line="240" w:lineRule="auto"/>
-        <w:rPr>
-          <w:rFonts w:ascii="Tahoma" w:eastAsia="Times New Roman" w:hAnsi="Tahoma" w:cs="Tahoma"/>
-          <w:sz w:val="24"/>
-          <w:szCs w:val="24"/>
-          <w:lang w:eastAsia="es-MX"/>
-        </w:rPr>
-      </w:pPr>
-    </w:p>
-    <w:p>
-      <w:pPr>
-        <w:spacing w:after="0" w:line="240" w:lineRule="auto"/>
+        <w:ind w:firstLine="709"/>
+        <w:jc w:val="both"/>
+        <w:rPr>
+          <w:rFonts w:ascii="Tahoma" w:eastAsia="Times New Roman" w:hAnsi="Tahoma" w:cs="Tahoma"/>
+          <w:sz w:val="24"/>
+          <w:szCs w:val="24"/>
+          <w:lang w:eastAsia="es-MX"/>
+        </w:rPr>
+      </w:pPr>
+    </w:p>
+    <w:p>
+      <w:pPr>
+        <w:spacing w:after="0" w:line="240" w:lineRule="auto"/>
+        <w:ind w:firstLine="709"/>
+        <w:jc w:val="both"/>
         <w:rPr>
           <w:rFonts w:ascii="Tahoma" w:eastAsia="Times New Roman" w:hAnsi="Tahoma" w:cs="Tahoma"/>
           <w:sz w:val="28"/>
@@ -426,17 +725,21 @@
     <w:p>
       <w:pPr>
         <w:spacing w:after="0" w:line="240" w:lineRule="auto"/>
-        <w:rPr>
-          <w:rFonts w:ascii="Tahoma" w:eastAsia="Times New Roman" w:hAnsi="Tahoma" w:cs="Tahoma"/>
-          <w:sz w:val="24"/>
-          <w:szCs w:val="24"/>
-          <w:lang w:eastAsia="es-MX"/>
-        </w:rPr>
-      </w:pPr>
-    </w:p>
-    <w:p>
-      <w:pPr>
-        <w:spacing w:after="0" w:line="240" w:lineRule="auto"/>
+        <w:ind w:firstLine="709"/>
+        <w:jc w:val="both"/>
+        <w:rPr>
+          <w:rFonts w:ascii="Tahoma" w:eastAsia="Times New Roman" w:hAnsi="Tahoma" w:cs="Tahoma"/>
+          <w:sz w:val="24"/>
+          <w:szCs w:val="24"/>
+          <w:lang w:eastAsia="es-MX"/>
+        </w:rPr>
+      </w:pPr>
+    </w:p>
+    <w:p>
+      <w:pPr>
+        <w:spacing w:after="0" w:line="240" w:lineRule="auto"/>
+        <w:ind w:firstLine="709"/>
+        <w:jc w:val="both"/>
         <w:rPr>
           <w:rFonts w:ascii="Tahoma" w:eastAsia="Times New Roman" w:hAnsi="Tahoma" w:cs="Tahoma"/>
           <w:sz w:val="24"/>
@@ -457,6 +760,8 @@
     <w:p>
       <w:pPr>
         <w:spacing w:after="0" w:line="240" w:lineRule="auto"/>
+        <w:ind w:firstLine="709"/>
+        <w:jc w:val="both"/>
         <w:rPr>
           <w:rFonts w:ascii="Tahoma" w:eastAsia="Times New Roman" w:hAnsi="Tahoma" w:cs="Tahoma"/>
           <w:sz w:val="24"/>
@@ -473,6 +778,8 @@
           <w:numId w:val="3"/>
         </w:numPr>
         <w:spacing w:after="0" w:line="240" w:lineRule="auto"/>
+        <w:ind w:firstLine="709"/>
+        <w:jc w:val="both"/>
         <w:rPr>
           <w:rFonts w:ascii="Tahoma" w:eastAsia="Times New Roman" w:hAnsi="Tahoma" w:cs="Tahoma"/>
           <w:sz w:val="24"/>
@@ -535,6 +842,8 @@
           <w:numId w:val="3"/>
         </w:numPr>
         <w:spacing w:after="0" w:line="240" w:lineRule="auto"/>
+        <w:ind w:firstLine="709"/>
+        <w:jc w:val="both"/>
         <w:rPr>
           <w:rFonts w:ascii="Tahoma" w:eastAsia="Times New Roman" w:hAnsi="Tahoma" w:cs="Tahoma"/>
           <w:sz w:val="24"/>
@@ -607,6 +916,8 @@
           <w:numId w:val="3"/>
         </w:numPr>
         <w:spacing w:after="0" w:line="240" w:lineRule="auto"/>
+        <w:ind w:firstLine="709"/>
+        <w:jc w:val="both"/>
         <w:rPr>
           <w:rFonts w:ascii="Tahoma" w:eastAsia="Times New Roman" w:hAnsi="Tahoma" w:cs="Tahoma"/>
           <w:sz w:val="24"/>
@@ -646,17 +957,21 @@
     <w:p>
       <w:pPr>
         <w:spacing w:after="0" w:line="240" w:lineRule="auto"/>
-        <w:rPr>
-          <w:rFonts w:ascii="Tahoma" w:eastAsia="Times New Roman" w:hAnsi="Tahoma" w:cs="Tahoma"/>
-          <w:sz w:val="24"/>
-          <w:szCs w:val="24"/>
-          <w:lang w:eastAsia="es-MX"/>
-        </w:rPr>
-      </w:pPr>
-    </w:p>
-    <w:p>
-      <w:pPr>
-        <w:spacing w:after="0" w:line="240" w:lineRule="auto"/>
+        <w:ind w:firstLine="709"/>
+        <w:jc w:val="both"/>
+        <w:rPr>
+          <w:rFonts w:ascii="Tahoma" w:eastAsia="Times New Roman" w:hAnsi="Tahoma" w:cs="Tahoma"/>
+          <w:sz w:val="24"/>
+          <w:szCs w:val="24"/>
+          <w:lang w:eastAsia="es-MX"/>
+        </w:rPr>
+      </w:pPr>
+    </w:p>
+    <w:p>
+      <w:pPr>
+        <w:spacing w:after="0" w:line="240" w:lineRule="auto"/>
+        <w:ind w:firstLine="709"/>
+        <w:jc w:val="both"/>
         <w:rPr>
           <w:rFonts w:ascii="Tahoma" w:eastAsia="Times New Roman" w:hAnsi="Tahoma" w:cs="Tahoma"/>
           <w:sz w:val="28"/>
@@ -677,6 +992,8 @@
     <w:p>
       <w:pPr>
         <w:spacing w:after="0" w:line="240" w:lineRule="auto"/>
+        <w:ind w:firstLine="709"/>
+        <w:jc w:val="both"/>
         <w:rPr>
           <w:rFonts w:ascii="Tahoma" w:eastAsia="Times New Roman" w:hAnsi="Tahoma" w:cs="Tahoma"/>
           <w:sz w:val="28"/>
@@ -688,6 +1005,8 @@
     <w:p>
       <w:pPr>
         <w:spacing w:after="0" w:line="240" w:lineRule="auto"/>
+        <w:ind w:firstLine="709"/>
+        <w:jc w:val="both"/>
         <w:rPr>
           <w:rFonts w:ascii="Tahoma" w:eastAsia="Times New Roman" w:hAnsi="Tahoma" w:cs="Tahoma"/>
           <w:sz w:val="24"/>
@@ -727,6 +1046,8 @@
     <w:p>
       <w:pPr>
         <w:spacing w:after="0" w:line="240" w:lineRule="auto"/>
+        <w:ind w:firstLine="709"/>
+        <w:jc w:val="both"/>
         <w:rPr>
           <w:rFonts w:ascii="Tahoma" w:eastAsia="Times New Roman" w:hAnsi="Tahoma" w:cs="Tahoma"/>
           <w:sz w:val="24"/>
@@ -840,32 +1161,35 @@
     <w:p>
       <w:pPr>
         <w:spacing w:after="0" w:line="240" w:lineRule="auto"/>
-        <w:rPr>
-          <w:rFonts w:ascii="Tahoma" w:eastAsia="Times New Roman" w:hAnsi="Tahoma" w:cs="Tahoma"/>
-          <w:sz w:val="24"/>
-          <w:szCs w:val="24"/>
-          <w:lang w:eastAsia="es-MX"/>
-        </w:rPr>
-      </w:pPr>
-    </w:p>
-    <w:p>
-      <w:pPr>
-        <w:spacing w:after="0" w:line="240" w:lineRule="auto"/>
-        <w:rPr>
-          <w:rFonts w:ascii="Tahoma" w:eastAsia="Times New Roman" w:hAnsi="Tahoma" w:cs="Tahoma"/>
-          <w:sz w:val="24"/>
-          <w:szCs w:val="24"/>
-          <w:lang w:eastAsia="es-MX"/>
-        </w:rPr>
-      </w:pPr>
-      <w:r>
-        <w:rPr>
-          <w:rFonts w:ascii="Tahoma" w:eastAsia="Times New Roman" w:hAnsi="Tahoma" w:cs="Tahoma"/>
-          <w:sz w:val="24"/>
-          <w:szCs w:val="24"/>
-          <w:lang w:eastAsia="es-MX"/>
-        </w:rPr>
-        <w:lastRenderedPageBreak/>
+        <w:ind w:firstLine="709"/>
+        <w:jc w:val="both"/>
+        <w:rPr>
+          <w:rFonts w:ascii="Tahoma" w:eastAsia="Times New Roman" w:hAnsi="Tahoma" w:cs="Tahoma"/>
+          <w:sz w:val="24"/>
+          <w:szCs w:val="24"/>
+          <w:lang w:eastAsia="es-MX"/>
+        </w:rPr>
+      </w:pPr>
+    </w:p>
+    <w:p>
+      <w:pPr>
+        <w:spacing w:after="0" w:line="240" w:lineRule="auto"/>
+        <w:ind w:firstLine="709"/>
+        <w:jc w:val="both"/>
+        <w:rPr>
+          <w:rFonts w:ascii="Tahoma" w:eastAsia="Times New Roman" w:hAnsi="Tahoma" w:cs="Tahoma"/>
+          <w:sz w:val="24"/>
+          <w:szCs w:val="24"/>
+          <w:lang w:eastAsia="es-MX"/>
+        </w:rPr>
+      </w:pPr>
+      <w:r>
+        <w:rPr>
+          <w:rFonts w:ascii="Tahoma" w:eastAsia="Times New Roman" w:hAnsi="Tahoma" w:cs="Tahoma"/>
+          <w:sz w:val="24"/>
+          <w:szCs w:val="24"/>
+          <w:lang w:eastAsia="es-MX"/>
+        </w:rPr>
         <w:t xml:space="preserve">Dentro de la carpeta </w:t>
       </w:r>
       <w:r>
@@ -901,28 +1225,34 @@
     <w:p>
       <w:pPr>
         <w:spacing w:after="0" w:line="240" w:lineRule="auto"/>
-        <w:rPr>
-          <w:rFonts w:ascii="Tahoma" w:eastAsia="Times New Roman" w:hAnsi="Tahoma" w:cs="Tahoma"/>
-          <w:sz w:val="24"/>
-          <w:szCs w:val="24"/>
-          <w:lang w:eastAsia="es-MX"/>
-        </w:rPr>
-      </w:pPr>
-    </w:p>
-    <w:p>
-      <w:pPr>
-        <w:spacing w:after="0" w:line="240" w:lineRule="auto"/>
-        <w:rPr>
-          <w:rFonts w:ascii="Tahoma" w:eastAsia="Times New Roman" w:hAnsi="Tahoma" w:cs="Tahoma"/>
-          <w:sz w:val="24"/>
-          <w:szCs w:val="24"/>
-          <w:lang w:eastAsia="es-MX"/>
-        </w:rPr>
-      </w:pPr>
-    </w:p>
-    <w:p>
-      <w:pPr>
-        <w:spacing w:after="0" w:line="240" w:lineRule="auto"/>
+        <w:ind w:firstLine="709"/>
+        <w:jc w:val="both"/>
+        <w:rPr>
+          <w:rFonts w:ascii="Tahoma" w:eastAsia="Times New Roman" w:hAnsi="Tahoma" w:cs="Tahoma"/>
+          <w:sz w:val="24"/>
+          <w:szCs w:val="24"/>
+          <w:lang w:eastAsia="es-MX"/>
+        </w:rPr>
+      </w:pPr>
+    </w:p>
+    <w:p>
+      <w:pPr>
+        <w:spacing w:after="0" w:line="240" w:lineRule="auto"/>
+        <w:ind w:firstLine="709"/>
+        <w:jc w:val="both"/>
+        <w:rPr>
+          <w:rFonts w:ascii="Tahoma" w:eastAsia="Times New Roman" w:hAnsi="Tahoma" w:cs="Tahoma"/>
+          <w:sz w:val="24"/>
+          <w:szCs w:val="24"/>
+          <w:lang w:eastAsia="es-MX"/>
+        </w:rPr>
+      </w:pPr>
+    </w:p>
+    <w:p>
+      <w:pPr>
+        <w:spacing w:after="0" w:line="240" w:lineRule="auto"/>
+        <w:ind w:firstLine="709"/>
+        <w:jc w:val="both"/>
         <w:rPr>
           <w:rFonts w:ascii="Tahoma" w:eastAsia="Times New Roman" w:hAnsi="Tahoma" w:cs="Tahoma"/>
           <w:sz w:val="28"/>
@@ -952,6 +1282,8 @@
     <w:p>
       <w:pPr>
         <w:spacing w:after="0" w:line="240" w:lineRule="auto"/>
+        <w:ind w:firstLine="709"/>
+        <w:jc w:val="both"/>
         <w:rPr>
           <w:rFonts w:ascii="Tahoma" w:eastAsia="Times New Roman" w:hAnsi="Tahoma" w:cs="Tahoma"/>
           <w:sz w:val="28"/>
@@ -963,6 +1295,8 @@
     <w:p>
       <w:pPr>
         <w:spacing w:after="0" w:line="240" w:lineRule="auto"/>
+        <w:ind w:firstLine="709"/>
+        <w:jc w:val="both"/>
         <w:rPr>
           <w:rFonts w:ascii="Tahoma" w:eastAsia="Times New Roman" w:hAnsi="Tahoma" w:cs="Tahoma"/>
           <w:sz w:val="24"/>
@@ -992,6 +1326,8 @@
     <w:p>
       <w:pPr>
         <w:spacing w:after="0" w:line="240" w:lineRule="auto"/>
+        <w:ind w:firstLine="709"/>
+        <w:jc w:val="both"/>
         <w:rPr>
           <w:rFonts w:ascii="Tahoma" w:eastAsia="Times New Roman" w:hAnsi="Tahoma" w:cs="Tahoma"/>
           <w:sz w:val="24"/>
@@ -1008,6 +1344,8 @@
           <w:numId w:val="4"/>
         </w:numPr>
         <w:spacing w:after="0" w:line="240" w:lineRule="auto"/>
+        <w:ind w:firstLine="709"/>
+        <w:jc w:val="both"/>
         <w:rPr>
           <w:rFonts w:ascii="Tahoma" w:eastAsia="Times New Roman" w:hAnsi="Tahoma" w:cs="Tahoma"/>
           <w:sz w:val="24"/>
@@ -1062,6 +1400,8 @@
           <w:numId w:val="4"/>
         </w:numPr>
         <w:spacing w:after="0" w:line="240" w:lineRule="auto"/>
+        <w:ind w:firstLine="709"/>
+        <w:jc w:val="both"/>
         <w:rPr>
           <w:rFonts w:ascii="Tahoma" w:eastAsia="Times New Roman" w:hAnsi="Tahoma" w:cs="Tahoma"/>
           <w:sz w:val="24"/>
@@ -1116,6 +1456,8 @@
           <w:numId w:val="4"/>
         </w:numPr>
         <w:spacing w:after="0" w:line="240" w:lineRule="auto"/>
+        <w:ind w:firstLine="709"/>
+        <w:jc w:val="both"/>
         <w:rPr>
           <w:rFonts w:ascii="Tahoma" w:eastAsia="Times New Roman" w:hAnsi="Tahoma" w:cs="Tahoma"/>
           <w:sz w:val="24"/>
@@ -1170,6 +1512,8 @@
           <w:numId w:val="4"/>
         </w:numPr>
         <w:spacing w:after="0" w:line="240" w:lineRule="auto"/>
+        <w:ind w:firstLine="709"/>
+        <w:jc w:val="both"/>
         <w:rPr>
           <w:rFonts w:ascii="Tahoma" w:eastAsia="Times New Roman" w:hAnsi="Tahoma" w:cs="Tahoma"/>
           <w:sz w:val="24"/>
@@ -1220,17 +1564,21 @@
       <w:pPr>
         <w:pStyle w:val="Prrafodelista"/>
         <w:spacing w:after="0" w:line="240" w:lineRule="auto"/>
-        <w:rPr>
-          <w:rFonts w:ascii="Tahoma" w:eastAsia="Times New Roman" w:hAnsi="Tahoma" w:cs="Tahoma"/>
-          <w:sz w:val="24"/>
-          <w:szCs w:val="24"/>
-          <w:lang w:eastAsia="es-MX"/>
-        </w:rPr>
-      </w:pPr>
-    </w:p>
-    <w:p>
-      <w:pPr>
-        <w:spacing w:after="0" w:line="240" w:lineRule="auto"/>
+        <w:ind w:firstLine="709"/>
+        <w:jc w:val="both"/>
+        <w:rPr>
+          <w:rFonts w:ascii="Tahoma" w:eastAsia="Times New Roman" w:hAnsi="Tahoma" w:cs="Tahoma"/>
+          <w:sz w:val="24"/>
+          <w:szCs w:val="24"/>
+          <w:lang w:eastAsia="es-MX"/>
+        </w:rPr>
+      </w:pPr>
+    </w:p>
+    <w:p>
+      <w:pPr>
+        <w:spacing w:after="0" w:line="240" w:lineRule="auto"/>
+        <w:ind w:firstLine="709"/>
+        <w:jc w:val="both"/>
         <w:rPr>
           <w:rFonts w:ascii="Tahoma" w:eastAsia="Times New Roman" w:hAnsi="Tahoma" w:cs="Tahoma"/>
           <w:sz w:val="24"/>
@@ -1251,6 +1599,8 @@
     <w:p>
       <w:pPr>
         <w:spacing w:after="0" w:line="240" w:lineRule="auto"/>
+        <w:ind w:firstLine="709"/>
+        <w:jc w:val="both"/>
         <w:rPr>
           <w:rFonts w:ascii="Tahoma" w:eastAsia="Times New Roman" w:hAnsi="Tahoma" w:cs="Tahoma"/>
           <w:sz w:val="24"/>
@@ -1290,6 +1640,8 @@
     <w:p>
       <w:pPr>
         <w:spacing w:after="0" w:line="240" w:lineRule="auto"/>
+        <w:ind w:firstLine="709"/>
+        <w:jc w:val="both"/>
         <w:rPr>
           <w:rFonts w:ascii="Tahoma" w:eastAsia="Times New Roman" w:hAnsi="Tahoma" w:cs="Tahoma"/>
           <w:sz w:val="24"/>
@@ -1310,6 +1662,8 @@
     <w:p>
       <w:pPr>
         <w:spacing w:after="0" w:line="240" w:lineRule="auto"/>
+        <w:ind w:firstLine="709"/>
+        <w:jc w:val="both"/>
         <w:rPr>
           <w:rFonts w:ascii="Tahoma" w:eastAsia="Times New Roman" w:hAnsi="Tahoma" w:cs="Tahoma"/>
           <w:sz w:val="24"/>
@@ -1330,41 +1684,47 @@
     <w:p>
       <w:pPr>
         <w:spacing w:after="0" w:line="240" w:lineRule="auto"/>
-        <w:rPr>
-          <w:rFonts w:ascii="Tahoma" w:eastAsia="Times New Roman" w:hAnsi="Tahoma" w:cs="Tahoma"/>
-          <w:sz w:val="24"/>
-          <w:szCs w:val="24"/>
-          <w:lang w:eastAsia="es-MX"/>
-        </w:rPr>
-      </w:pPr>
-    </w:p>
-    <w:p>
-      <w:pPr>
-        <w:spacing w:after="0" w:line="240" w:lineRule="auto"/>
-        <w:rPr>
-          <w:rFonts w:ascii="Tahoma" w:eastAsia="Times New Roman" w:hAnsi="Tahoma" w:cs="Tahoma"/>
-          <w:sz w:val="24"/>
-          <w:szCs w:val="24"/>
-          <w:lang w:eastAsia="es-MX"/>
-        </w:rPr>
-      </w:pPr>
-      <w:bookmarkStart w:id="0" w:name="_GoBack"/>
-      <w:bookmarkEnd w:id="0"/>
-    </w:p>
-    <w:p>
-      <w:pPr>
-        <w:spacing w:after="0" w:line="240" w:lineRule="auto"/>
-        <w:rPr>
-          <w:rFonts w:ascii="Tahoma" w:eastAsia="Times New Roman" w:hAnsi="Tahoma" w:cs="Tahoma"/>
-          <w:sz w:val="24"/>
-          <w:szCs w:val="24"/>
-          <w:lang w:eastAsia="es-MX"/>
-        </w:rPr>
-      </w:pPr>
-    </w:p>
-    <w:p>
-      <w:pPr>
-        <w:spacing w:after="0" w:line="240" w:lineRule="auto"/>
+        <w:ind w:firstLine="709"/>
+        <w:jc w:val="both"/>
+        <w:rPr>
+          <w:rFonts w:ascii="Tahoma" w:eastAsia="Times New Roman" w:hAnsi="Tahoma" w:cs="Tahoma"/>
+          <w:sz w:val="24"/>
+          <w:szCs w:val="24"/>
+          <w:lang w:eastAsia="es-MX"/>
+        </w:rPr>
+      </w:pPr>
+    </w:p>
+    <w:p>
+      <w:pPr>
+        <w:spacing w:after="0" w:line="240" w:lineRule="auto"/>
+        <w:ind w:firstLine="709"/>
+        <w:jc w:val="both"/>
+        <w:rPr>
+          <w:rFonts w:ascii="Tahoma" w:eastAsia="Times New Roman" w:hAnsi="Tahoma" w:cs="Tahoma"/>
+          <w:sz w:val="24"/>
+          <w:szCs w:val="24"/>
+          <w:lang w:eastAsia="es-MX"/>
+        </w:rPr>
+      </w:pPr>
+    </w:p>
+    <w:p>
+      <w:pPr>
+        <w:spacing w:after="0" w:line="240" w:lineRule="auto"/>
+        <w:ind w:firstLine="709"/>
+        <w:jc w:val="both"/>
+        <w:rPr>
+          <w:rFonts w:ascii="Tahoma" w:eastAsia="Times New Roman" w:hAnsi="Tahoma" w:cs="Tahoma"/>
+          <w:sz w:val="24"/>
+          <w:szCs w:val="24"/>
+          <w:lang w:eastAsia="es-MX"/>
+        </w:rPr>
+      </w:pPr>
+    </w:p>
+    <w:p>
+      <w:pPr>
+        <w:spacing w:after="0" w:line="240" w:lineRule="auto"/>
+        <w:ind w:firstLine="709"/>
+        <w:jc w:val="both"/>
         <w:rPr>
           <w:rFonts w:ascii="Tahoma" w:eastAsia="Times New Roman" w:hAnsi="Tahoma" w:cs="Tahoma"/>
           <w:sz w:val="24"/>

</xml_diff>